<commit_message>
Seasonal Awards, CN/JavaTPoint/1, DS/JavaTPoint/1, DE/JavaTPoint/1
</commit_message>
<xml_diff>
--- a/Algorithm Analysis/College Version {C}/4) Dynamic Programming.docx
+++ b/Algorithm Analysis/College Version {C}/4) Dynamic Programming.docx
@@ -771,19 +771,8 @@
                 <w:sz w:val="24"/>
                 <w:szCs w:val="24"/>
               </w:rPr>
-              <w:t xml:space="preserve">Divide &amp; </w:t>
+              <w:t>Divide &amp; Conquer</w:t>
             </w:r>
-            <w:proofErr w:type="gramStart"/>
-            <w:r>
-              <w:rPr>
-                <w:b/>
-                <w:bCs/>
-                <w:sz w:val="24"/>
-                <w:szCs w:val="24"/>
-              </w:rPr>
-              <w:t>Conquer</w:t>
-            </w:r>
-            <w:proofErr w:type="gramEnd"/>
           </w:p>
         </w:tc>
         <w:tc>
@@ -1329,7 +1318,6 @@
                 <w:szCs w:val="24"/>
               </w:rPr>
             </w:pPr>
-            <w:proofErr w:type="gramStart"/>
             <w:r>
               <w:rPr>
                 <w:b/>
@@ -1337,17 +1325,7 @@
                 <w:sz w:val="24"/>
                 <w:szCs w:val="24"/>
               </w:rPr>
-              <w:t>Usually</w:t>
-            </w:r>
-            <w:proofErr w:type="gramEnd"/>
-            <w:r>
-              <w:rPr>
-                <w:b/>
-                <w:bCs/>
-                <w:sz w:val="24"/>
-                <w:szCs w:val="24"/>
-              </w:rPr>
-              <w:t xml:space="preserve"> fast.</w:t>
+              <w:t>Usually fast.</w:t>
             </w:r>
           </w:p>
         </w:tc>
@@ -1465,29 +1443,7 @@
           <w:sz w:val="32"/>
           <w:szCs w:val="32"/>
         </w:rPr>
-        <w:t xml:space="preserve">The Principle </w:t>
-      </w:r>
-      <w:proofErr w:type="gramStart"/>
-      <w:r>
-        <w:rPr>
-          <w:b/>
-          <w:bCs/>
-          <w:color w:val="FFC000"/>
-          <w:sz w:val="32"/>
-          <w:szCs w:val="32"/>
-        </w:rPr>
-        <w:t>Of</w:t>
-      </w:r>
-      <w:proofErr w:type="gramEnd"/>
-      <w:r>
-        <w:rPr>
-          <w:b/>
-          <w:bCs/>
-          <w:color w:val="FFC000"/>
-          <w:sz w:val="32"/>
-          <w:szCs w:val="32"/>
-        </w:rPr>
-        <w:t xml:space="preserve"> Optimality</w:t>
+        <w:t>The Principle Of Optimality</w:t>
       </w:r>
     </w:p>
     <w:p>
@@ -5001,148 +4957,68 @@
           <w:szCs w:val="24"/>
         </w:rPr>
       </w:pPr>
-      <w:proofErr w:type="gramStart"/>
-      <w:r>
-        <w:rPr>
-          <w:b/>
-          <w:bCs/>
-          <w:color w:val="002060"/>
-          <w:sz w:val="24"/>
-          <w:szCs w:val="24"/>
-        </w:rPr>
-        <w:t>V[</w:t>
-      </w:r>
-      <w:proofErr w:type="spellStart"/>
-      <w:proofErr w:type="gramEnd"/>
-      <w:r>
-        <w:rPr>
-          <w:b/>
-          <w:bCs/>
-          <w:color w:val="002060"/>
-          <w:sz w:val="24"/>
-          <w:szCs w:val="24"/>
+      <w:r>
+        <w:rPr>
+          <w:b/>
+          <w:bCs/>
+          <w:color w:val="002060"/>
+          <w:sz w:val="24"/>
+          <w:szCs w:val="24"/>
+        </w:rPr>
+        <w:t xml:space="preserve">V[i, w] </w:t>
+      </w:r>
+      <w:r>
+        <w:rPr>
+          <w:b/>
+          <w:bCs/>
+          <w:color w:val="C00000"/>
+          <w:sz w:val="24"/>
+          <w:szCs w:val="24"/>
+        </w:rPr>
+        <w:t xml:space="preserve">= </w:t>
+      </w:r>
+      <w:r>
+        <w:rPr>
+          <w:b/>
+          <w:bCs/>
+          <w:color w:val="002060"/>
+          <w:sz w:val="24"/>
+          <w:szCs w:val="24"/>
+        </w:rPr>
+        <w:t>max(V[i – 1, w], v</w:t>
+      </w:r>
+      <w:r>
+        <w:rPr>
+          <w:b/>
+          <w:bCs/>
+          <w:color w:val="002060"/>
+          <w:sz w:val="24"/>
+          <w:szCs w:val="24"/>
+          <w:vertAlign w:val="subscript"/>
         </w:rPr>
         <w:t>i</w:t>
       </w:r>
-      <w:proofErr w:type="spellEnd"/>
-      <w:r>
-        <w:rPr>
-          <w:b/>
-          <w:bCs/>
-          <w:color w:val="002060"/>
-          <w:sz w:val="24"/>
-          <w:szCs w:val="24"/>
-        </w:rPr>
-        <w:t xml:space="preserve">, w] </w:t>
-      </w:r>
-      <w:r>
-        <w:rPr>
-          <w:b/>
-          <w:bCs/>
-          <w:color w:val="C00000"/>
-          <w:sz w:val="24"/>
-          <w:szCs w:val="24"/>
-        </w:rPr>
-        <w:t xml:space="preserve">= </w:t>
-      </w:r>
-      <w:r>
-        <w:rPr>
-          <w:b/>
-          <w:bCs/>
-          <w:color w:val="002060"/>
-          <w:sz w:val="24"/>
-          <w:szCs w:val="24"/>
-        </w:rPr>
-        <w:t>max(V[</w:t>
-      </w:r>
-      <w:proofErr w:type="spellStart"/>
-      <w:r>
-        <w:rPr>
-          <w:b/>
-          <w:bCs/>
-          <w:color w:val="002060"/>
-          <w:sz w:val="24"/>
-          <w:szCs w:val="24"/>
+      <w:r>
+        <w:rPr>
+          <w:b/>
+          <w:bCs/>
+          <w:color w:val="002060"/>
+          <w:sz w:val="24"/>
+          <w:szCs w:val="24"/>
+        </w:rPr>
+        <w:t xml:space="preserve"> + V[i – 1, w – w</w:t>
+      </w:r>
+      <w:r>
+        <w:rPr>
+          <w:b/>
+          <w:bCs/>
+          <w:color w:val="002060"/>
+          <w:sz w:val="24"/>
+          <w:szCs w:val="24"/>
+          <w:vertAlign w:val="subscript"/>
         </w:rPr>
         <w:t>i</w:t>
       </w:r>
-      <w:proofErr w:type="spellEnd"/>
-      <w:r>
-        <w:rPr>
-          <w:b/>
-          <w:bCs/>
-          <w:color w:val="002060"/>
-          <w:sz w:val="24"/>
-          <w:szCs w:val="24"/>
-        </w:rPr>
-        <w:t xml:space="preserve"> – 1, w], v</w:t>
-      </w:r>
-      <w:r>
-        <w:rPr>
-          <w:b/>
-          <w:bCs/>
-          <w:color w:val="002060"/>
-          <w:sz w:val="24"/>
-          <w:szCs w:val="24"/>
-          <w:vertAlign w:val="subscript"/>
-        </w:rPr>
-        <w:t>i</w:t>
-      </w:r>
-      <w:r>
-        <w:rPr>
-          <w:b/>
-          <w:bCs/>
-          <w:color w:val="002060"/>
-          <w:sz w:val="24"/>
-          <w:szCs w:val="24"/>
-        </w:rPr>
-        <w:t xml:space="preserve"> + V[</w:t>
-      </w:r>
-      <w:proofErr w:type="spellStart"/>
-      <w:r>
-        <w:rPr>
-          <w:b/>
-          <w:bCs/>
-          <w:color w:val="002060"/>
-          <w:sz w:val="24"/>
-          <w:szCs w:val="24"/>
-        </w:rPr>
-        <w:t>i</w:t>
-      </w:r>
-      <w:proofErr w:type="spellEnd"/>
-      <w:r>
-        <w:rPr>
-          <w:b/>
-          <w:bCs/>
-          <w:color w:val="002060"/>
-          <w:sz w:val="24"/>
-          <w:szCs w:val="24"/>
-        </w:rPr>
-        <w:t xml:space="preserve"> – 1, w – </w:t>
-      </w:r>
-      <w:proofErr w:type="spellStart"/>
-      <w:r>
-        <w:rPr>
-          <w:b/>
-          <w:bCs/>
-          <w:color w:val="002060"/>
-          <w:sz w:val="24"/>
-          <w:szCs w:val="24"/>
-        </w:rPr>
-        <w:t>w</w:t>
-      </w:r>
-      <w:r>
-        <w:rPr>
-          <w:b/>
-          <w:bCs/>
-          <w:color w:val="002060"/>
-          <w:sz w:val="24"/>
-          <w:szCs w:val="24"/>
-          <w:vertAlign w:val="subscript"/>
-        </w:rPr>
-        <w:t>i</w:t>
-      </w:r>
-      <w:proofErr w:type="spellEnd"/>
       <w:r>
         <w:rPr>
           <w:b/>
@@ -5590,23 +5466,7 @@
           <w:sz w:val="24"/>
           <w:szCs w:val="24"/>
         </w:rPr>
-        <w:t>O(</w:t>
-      </w:r>
-      <w:proofErr w:type="spellStart"/>
-      <w:r>
-        <w:rPr>
-          <w:sz w:val="24"/>
-          <w:szCs w:val="24"/>
-        </w:rPr>
-        <w:t>nW</w:t>
-      </w:r>
-      <w:proofErr w:type="spellEnd"/>
-      <w:r>
-        <w:rPr>
-          <w:sz w:val="24"/>
-          <w:szCs w:val="24"/>
-        </w:rPr>
-        <w:t>)</w:t>
+        <w:t>O(nW)</w:t>
       </w:r>
     </w:p>
     <w:p>
@@ -6253,7 +6113,6 @@
         </w:rPr>
         <w:t>A</w:t>
       </w:r>
-      <w:proofErr w:type="gramStart"/>
       <w:r>
         <w:rPr>
           <w:b/>
@@ -6275,7 +6134,6 @@
         </w:rPr>
         <w:t>)A</w:t>
       </w:r>
-      <w:proofErr w:type="gramEnd"/>
       <w:r>
         <w:rPr>
           <w:b/>
@@ -6347,7 +6205,6 @@
         </w:rPr>
         <w:t>A</w:t>
       </w:r>
-      <w:proofErr w:type="gramStart"/>
       <w:r>
         <w:rPr>
           <w:b/>
@@ -6367,18 +6224,7 @@
           <w:sz w:val="24"/>
           <w:szCs w:val="24"/>
         </w:rPr>
-        <w:t>)(</w:t>
-      </w:r>
-      <w:proofErr w:type="gramEnd"/>
-      <w:r>
-        <w:rPr>
-          <w:b/>
-          <w:bCs/>
-          <w:color w:val="002060"/>
-          <w:sz w:val="24"/>
-          <w:szCs w:val="24"/>
-        </w:rPr>
-        <w:t>A</w:t>
+        <w:t>)(A</w:t>
       </w:r>
       <w:r>
         <w:rPr>
@@ -6534,7 +6380,6 @@
         </w:rPr>
         <w:t>3</w:t>
       </w:r>
-      <w:proofErr w:type="gramStart"/>
       <w:r>
         <w:rPr>
           <w:b/>
@@ -6555,7 +6400,6 @@
         </w:rPr>
         <w:t>A</w:t>
       </w:r>
-      <w:proofErr w:type="gramEnd"/>
       <w:r>
         <w:rPr>
           <w:b/>
@@ -6657,7 +6501,6 @@
         </w:rPr>
         <w:t>A</w:t>
       </w:r>
-      <w:proofErr w:type="gramStart"/>
       <w:r>
         <w:rPr>
           <w:b/>
@@ -6689,7 +6532,6 @@
         </w:rPr>
         <w:t>A</w:t>
       </w:r>
-      <w:proofErr w:type="gramEnd"/>
       <w:r>
         <w:rPr>
           <w:b/>
@@ -7210,29 +7052,7 @@
           <w:sz w:val="24"/>
           <w:szCs w:val="24"/>
         </w:rPr>
-        <w:t>[r</w:t>
-      </w:r>
-      <w:proofErr w:type="gramStart"/>
-      <w:r>
-        <w:rPr>
-          <w:b/>
-          <w:bCs/>
-          <w:color w:val="C00000"/>
-          <w:sz w:val="24"/>
-          <w:szCs w:val="24"/>
-        </w:rPr>
-        <w:t>1][</w:t>
-      </w:r>
-      <w:proofErr w:type="gramEnd"/>
-      <w:r>
-        <w:rPr>
-          <w:b/>
-          <w:bCs/>
-          <w:color w:val="C00000"/>
-          <w:sz w:val="24"/>
-          <w:szCs w:val="24"/>
-        </w:rPr>
-        <w:t>c1] * m2[r1][c2]</w:t>
+        <w:t>[r1][c1] * m2[r1][c2]</w:t>
       </w:r>
     </w:p>
     <w:p>
@@ -8007,29 +7827,7 @@
           <w:sz w:val="24"/>
           <w:szCs w:val="24"/>
         </w:rPr>
-        <w:t xml:space="preserve">) + </w:t>
-      </w:r>
-      <w:proofErr w:type="gramStart"/>
-      <w:r>
-        <w:rPr>
-          <w:b/>
-          <w:bCs/>
-          <w:color w:val="002060"/>
-          <w:sz w:val="24"/>
-          <w:szCs w:val="24"/>
-        </w:rPr>
-        <w:t>CC(</w:t>
-      </w:r>
-      <w:proofErr w:type="gramEnd"/>
-      <w:r>
-        <w:rPr>
-          <w:b/>
-          <w:bCs/>
-          <w:color w:val="002060"/>
-          <w:sz w:val="24"/>
-          <w:szCs w:val="24"/>
-        </w:rPr>
-        <w:t>Scalar multiplications)</w:t>
+        <w:t>) + CC(Scalar multiplications)</w:t>
       </w:r>
     </w:p>
     <w:p>
@@ -8050,39 +7848,15 @@
           <w:szCs w:val="24"/>
         </w:rPr>
       </w:pPr>
-      <w:proofErr w:type="gramStart"/>
-      <w:r>
-        <w:rPr>
-          <w:b/>
-          <w:bCs/>
-          <w:color w:val="002060"/>
-          <w:sz w:val="24"/>
-          <w:szCs w:val="24"/>
-        </w:rPr>
-        <w:t>m[</w:t>
-      </w:r>
-      <w:proofErr w:type="spellStart"/>
-      <w:proofErr w:type="gramEnd"/>
-      <w:r>
-        <w:rPr>
-          <w:b/>
-          <w:bCs/>
-          <w:color w:val="002060"/>
-          <w:sz w:val="24"/>
-          <w:szCs w:val="24"/>
-        </w:rPr>
-        <w:t>i</w:t>
-      </w:r>
-      <w:proofErr w:type="spellEnd"/>
-      <w:r>
-        <w:rPr>
-          <w:b/>
-          <w:bCs/>
-          <w:color w:val="002060"/>
-          <w:sz w:val="24"/>
-          <w:szCs w:val="24"/>
-        </w:rPr>
-        <w:t xml:space="preserve">, j] </w:t>
+      <w:r>
+        <w:rPr>
+          <w:b/>
+          <w:bCs/>
+          <w:color w:val="002060"/>
+          <w:sz w:val="24"/>
+          <w:szCs w:val="24"/>
+        </w:rPr>
+        <w:t xml:space="preserve">m[i, j] </w:t>
       </w:r>
       <w:r>
         <w:rPr>
@@ -8102,29 +7876,7 @@
           <w:sz w:val="24"/>
           <w:szCs w:val="24"/>
         </w:rPr>
-        <w:t>m[</w:t>
-      </w:r>
-      <w:proofErr w:type="spellStart"/>
-      <w:r>
-        <w:rPr>
-          <w:b/>
-          <w:bCs/>
-          <w:color w:val="002060"/>
-          <w:sz w:val="24"/>
-          <w:szCs w:val="24"/>
-        </w:rPr>
-        <w:t>i</w:t>
-      </w:r>
-      <w:proofErr w:type="spellEnd"/>
-      <w:r>
-        <w:rPr>
-          <w:b/>
-          <w:bCs/>
-          <w:color w:val="002060"/>
-          <w:sz w:val="24"/>
-          <w:szCs w:val="24"/>
-        </w:rPr>
-        <w:t>, k] + m[k+1, j]</w:t>
+        <w:t>m[i, k] + m[k+1, j]</w:t>
       </w:r>
       <w:r>
         <w:rPr>
@@ -8643,41 +8395,7 @@
           <w:sz w:val="24"/>
           <w:szCs w:val="24"/>
         </w:rPr>
-        <w:t xml:space="preserve">7. Find </w:t>
-      </w:r>
-      <w:proofErr w:type="gramStart"/>
-      <w:r>
-        <w:rPr>
-          <w:b/>
-          <w:bCs/>
-          <w:color w:val="002060"/>
-          <w:sz w:val="24"/>
-          <w:szCs w:val="24"/>
-        </w:rPr>
-        <w:t>m[</w:t>
-      </w:r>
-      <w:proofErr w:type="spellStart"/>
-      <w:proofErr w:type="gramEnd"/>
-      <w:r>
-        <w:rPr>
-          <w:b/>
-          <w:bCs/>
-          <w:color w:val="002060"/>
-          <w:sz w:val="24"/>
-          <w:szCs w:val="24"/>
-        </w:rPr>
-        <w:t>i</w:t>
-      </w:r>
-      <w:proofErr w:type="spellEnd"/>
-      <w:r>
-        <w:rPr>
-          <w:b/>
-          <w:bCs/>
-          <w:color w:val="002060"/>
-          <w:sz w:val="24"/>
-          <w:szCs w:val="24"/>
-        </w:rPr>
-        <w:t>, j].</w:t>
+        <w:t>7. Find m[i, j].</w:t>
       </w:r>
     </w:p>
     <w:p>
@@ -9492,29 +9210,7 @@
           <w:sz w:val="24"/>
           <w:szCs w:val="24"/>
         </w:rPr>
-        <w:t>'</w:t>
-      </w:r>
-      <w:proofErr w:type="spellStart"/>
-      <w:r>
-        <w:rPr>
-          <w:b/>
-          <w:bCs/>
-          <w:color w:val="C00000"/>
-          <w:sz w:val="24"/>
-          <w:szCs w:val="24"/>
-        </w:rPr>
-        <w:t>i</w:t>
-      </w:r>
-      <w:proofErr w:type="spellEnd"/>
-      <w:r>
-        <w:rPr>
-          <w:b/>
-          <w:bCs/>
-          <w:color w:val="C00000"/>
-          <w:sz w:val="24"/>
-          <w:szCs w:val="24"/>
-        </w:rPr>
-        <w:t>'</w:t>
+        <w:t>'i'</w:t>
       </w:r>
       <w:r>
         <w:rPr>
@@ -10122,7 +9818,6 @@
         </w:rPr>
         <w:t xml:space="preserve">For </w:t>
       </w:r>
-      <w:proofErr w:type="spellStart"/>
       <w:r>
         <w:rPr>
           <w:b/>
@@ -10131,18 +9826,7 @@
           <w:sz w:val="24"/>
           <w:szCs w:val="24"/>
         </w:rPr>
-        <w:t>i</w:t>
-      </w:r>
-      <w:proofErr w:type="spellEnd"/>
-      <w:r>
-        <w:rPr>
-          <w:b/>
-          <w:bCs/>
-          <w:color w:val="C00000"/>
-          <w:sz w:val="24"/>
-          <w:szCs w:val="24"/>
-        </w:rPr>
-        <w:t xml:space="preserve"> = 0 </w:t>
+        <w:t xml:space="preserve">i = 0 </w:t>
       </w:r>
       <w:r>
         <w:rPr>
@@ -10698,29 +10382,7 @@
           <w:sz w:val="32"/>
           <w:szCs w:val="32"/>
         </w:rPr>
-        <w:t xml:space="preserve"> Principle </w:t>
-      </w:r>
-      <w:proofErr w:type="gramStart"/>
-      <w:r>
-        <w:rPr>
-          <w:b/>
-          <w:bCs/>
-          <w:color w:val="FFC000"/>
-          <w:sz w:val="32"/>
-          <w:szCs w:val="32"/>
-        </w:rPr>
-        <w:t>Of</w:t>
-      </w:r>
-      <w:proofErr w:type="gramEnd"/>
-      <w:r>
-        <w:rPr>
-          <w:b/>
-          <w:bCs/>
-          <w:color w:val="FFC000"/>
-          <w:sz w:val="32"/>
-          <w:szCs w:val="32"/>
-        </w:rPr>
-        <w:t xml:space="preserve"> Optimality</w:t>
+        <w:t xml:space="preserve"> Principle Of Optimality</w:t>
       </w:r>
     </w:p>
     <w:p>

</xml_diff>